<commit_message>
Testing report Student 4 fixed
</commit_message>
<xml_diff>
--- a/reports/Student #4/Testing report.docx
+++ b/reports/Student #4/Testing report.docx
@@ -1712,7 +1712,25 @@
           <w:szCs w:val="22"/>
           <w:lang w:val="en-US"/>
         </w:rPr>
-        <w:t xml:space="preserve">This document presents the outcomes of the tests conducted on the functionalities developed by student 4 for the customer </w:t>
+        <w:t xml:space="preserve">This document presents the outcomes of the tests conducted on the functionalities developed by student 4 for the </w:t>
+      </w:r>
+      <w:proofErr w:type="spellStart"/>
+      <w:r>
+        <w:rPr>
+          <w:sz w:val="22"/>
+          <w:szCs w:val="22"/>
+          <w:lang w:val="en-US"/>
+        </w:rPr>
+        <w:t>rol</w:t>
+      </w:r>
+      <w:proofErr w:type="spellEnd"/>
+      <w:r>
+        <w:rPr>
+          <w:sz w:val="22"/>
+          <w:szCs w:val="22"/>
+          <w:lang w:val="en-US"/>
+        </w:rPr>
+        <w:t xml:space="preserve"> </w:t>
       </w:r>
       <w:r>
         <w:rPr>
@@ -5691,7 +5709,7 @@
                 <w:szCs w:val="20"/>
                 <w:lang w:val="en-US"/>
               </w:rPr>
-              <w:t xml:space="preserve">Create a claim without modifying the claim type class </w:t>
+              <w:t xml:space="preserve">Create a claim without modifying </w:t>
             </w:r>
             <w:proofErr w:type="gramStart"/>
             <w:r>
@@ -5700,7 +5718,7 @@
                 <w:szCs w:val="20"/>
                 <w:lang w:val="en-US"/>
               </w:rPr>
-              <w:t>value(</w:t>
+              <w:t>the claim</w:t>
             </w:r>
             <w:proofErr w:type="gramEnd"/>
             <w:r>
@@ -5709,7 +5727,41 @@
                 <w:szCs w:val="20"/>
                 <w:lang w:val="en-US"/>
               </w:rPr>
-              <w:t>value withing the values listed)</w:t>
+              <w:t xml:space="preserve"> </w:t>
+            </w:r>
+            <w:proofErr w:type="gramStart"/>
+            <w:r>
+              <w:rPr>
+                <w:sz w:val="20"/>
+                <w:szCs w:val="20"/>
+                <w:lang w:val="en-US"/>
+              </w:rPr>
+              <w:t>type class</w:t>
+            </w:r>
+            <w:proofErr w:type="gramEnd"/>
+            <w:r>
+              <w:rPr>
+                <w:sz w:val="20"/>
+                <w:szCs w:val="20"/>
+                <w:lang w:val="en-US"/>
+              </w:rPr>
+              <w:t xml:space="preserve"> value</w:t>
+            </w:r>
+            <w:r>
+              <w:rPr>
+                <w:sz w:val="20"/>
+                <w:szCs w:val="20"/>
+                <w:lang w:val="en-US"/>
+              </w:rPr>
+              <w:t xml:space="preserve"> </w:t>
+            </w:r>
+            <w:r>
+              <w:rPr>
+                <w:sz w:val="20"/>
+                <w:szCs w:val="20"/>
+                <w:lang w:val="en-US"/>
+              </w:rPr>
+              <w:t>(value withing the values listed)</w:t>
             </w:r>
           </w:p>
         </w:tc>
@@ -15737,16 +15789,6 @@
           <w:lang w:val="en-US"/>
         </w:rPr>
       </w:pPr>
-      <w:proofErr w:type="spellStart"/>
-      <w:r>
-        <w:rPr>
-          <w:sz w:val="22"/>
-          <w:szCs w:val="22"/>
-          <w:lang w:val="en-US"/>
-        </w:rPr>
-        <w:t>averageaverage</w:t>
-      </w:r>
-      <w:proofErr w:type="spellEnd"/>
       <w:r>
         <w:rPr>
           <w:noProof/>
@@ -17747,7 +17789,6 @@
                 <w:lang w:val="en-US" w:eastAsia="es-ES"/>
                 <w14:ligatures w14:val="none"/>
               </w:rPr>
-              <w:lastRenderedPageBreak/>
               <w:t>Promedio</w:t>
             </w:r>
             <w:proofErr w:type="spellEnd"/>
@@ -17859,6 +17900,7 @@
                 <w:lang w:val="en-US" w:eastAsia="es-ES"/>
                 <w14:ligatures w14:val="none"/>
               </w:rPr>
+              <w:lastRenderedPageBreak/>
               <w:t>Promedio</w:t>
             </w:r>
             <w:proofErr w:type="spellEnd"/>
@@ -27965,6 +28007,7 @@
   <w:style w:type="character" w:default="1" w:styleId="Fuentedeprrafopredeter">
     <w:name w:val="Default Paragraph Font"/>
     <w:uiPriority w:val="1"/>
+    <w:semiHidden/>
     <w:unhideWhenUsed/>
   </w:style>
   <w:style w:type="table" w:default="1" w:styleId="Tablanormal">

</xml_diff>